<commit_message>
update code classroom python
</commit_message>
<xml_diff>
--- a/code OPEN CLASSROOM/Course Apprenez à programmer en Python/Course apprenez à programmer en python.docx
+++ b/code OPEN CLASSROOM/Course Apprenez à programmer en Python/Course apprenez à programmer en python.docx
@@ -1726,8 +1726,6 @@
         </w:rPr>
         <w:t xml:space="preserve">Avancez pas à pas vers la modularité </w:t>
       </w:r>
-      <w:bookmarkStart w:id="0" w:name="_GoBack"/>
-      <w:bookmarkEnd w:id="0"/>
     </w:p>
     <w:p>
       <w:pPr>
@@ -2239,32 +2237,461 @@
     </w:p>
     <w:p>
       <w:pPr>
+        <w:pStyle w:val="2"/>
+        <w:keepNext w:val="0"/>
+        <w:keepLines w:val="0"/>
+        <w:widowControl/>
+        <w:suppressLineNumbers w:val="0"/>
+        <w:pBdr>
+          <w:bottom w:val="none" w:color="auto" w:sz="0" w:space="0"/>
+        </w:pBdr>
+        <w:shd w:val="clear" w:fill="FFFFFF"/>
+        <w:spacing w:before="150" w:beforeAutospacing="0" w:after="150" w:afterAutospacing="0"/>
+        <w:ind w:left="0" w:right="0" w:firstLine="0"/>
+        <w:rPr>
+          <w:rFonts w:hint="default" w:ascii="sans-serif" w:hAnsi="sans-serif" w:eastAsia="sans-serif" w:cs="sans-serif"/>
+          <w:b/>
+          <w:i w:val="0"/>
+          <w:caps w:val="0"/>
+          <w:spacing w:val="0"/>
+          <w:shd w:val="clear" w:fill="FFFFFF"/>
+        </w:rPr>
+      </w:pPr>
+      <w:r>
         <w:rPr>
           <w:rFonts w:hint="default"/>
           <w:sz w:val="44"/>
           <w:szCs w:val="44"/>
           <w:lang w:val="fr-FR"/>
         </w:rPr>
-      </w:pPr>
-      <w:r>
+        <w:t xml:space="preserve">VII. </w:t>
+      </w:r>
+      <w:r>
+        <w:rPr>
+          <w:rFonts w:hint="default" w:ascii="sans-serif" w:hAnsi="sans-serif" w:eastAsia="sans-serif" w:cs="sans-serif"/>
+          <w:b/>
+          <w:i w:val="0"/>
+          <w:caps w:val="0"/>
+          <w:spacing w:val="0"/>
+          <w:shd w:val="clear" w:fill="FFFFFF"/>
+        </w:rPr>
+        <w:t>Gérez les exceptions</w:t>
+      </w:r>
+    </w:p>
+    <w:p>
+      <w:pPr>
+        <w:pStyle w:val="7"/>
+        <w:keepNext w:val="0"/>
+        <w:keepLines w:val="0"/>
+        <w:widowControl/>
+        <w:suppressLineNumbers w:val="0"/>
+        <w:spacing w:before="0" w:beforeAutospacing="0" w:after="45" w:afterAutospacing="0"/>
+        <w:ind w:right="0"/>
+      </w:pPr>
+      <w:r>
+        <w:rPr>
+          <w:rFonts w:hint="default" w:ascii="sans-serif" w:hAnsi="sans-serif" w:eastAsia="sans-serif" w:cs="sans-serif"/>
+          <w:i w:val="0"/>
+          <w:caps w:val="0"/>
+          <w:color w:val="000000"/>
+          <w:spacing w:val="0"/>
+          <w:sz w:val="24"/>
+          <w:szCs w:val="24"/>
+          <w:shd w:val="clear" w:fill="FFFFFF"/>
+          <w:lang w:val="fr-FR"/>
+        </w:rPr>
+        <w:t xml:space="preserve">- </w:t>
+      </w:r>
+      <w:r>
+        <w:rPr>
+          <w:rFonts w:ascii="sans-serif" w:hAnsi="sans-serif" w:eastAsia="sans-serif" w:cs="sans-serif"/>
+          <w:i w:val="0"/>
+          <w:caps w:val="0"/>
+          <w:color w:val="000000"/>
+          <w:spacing w:val="0"/>
+          <w:sz w:val="24"/>
+          <w:szCs w:val="24"/>
+          <w:shd w:val="clear" w:fill="FFFFFF"/>
+        </w:rPr>
+        <w:t>On peut intercepter les erreurs (ou exceptions) levées par notre code grâce aux blocs</w:t>
+      </w:r>
+      <w:r>
+        <w:rPr>
+          <w:rFonts w:hint="default" w:ascii="sans-serif" w:hAnsi="sans-serif" w:eastAsia="sans-serif" w:cs="sans-serif"/>
+          <w:i w:val="0"/>
+          <w:caps w:val="0"/>
+          <w:color w:val="000000"/>
+          <w:spacing w:val="0"/>
+          <w:sz w:val="24"/>
+          <w:szCs w:val="24"/>
+          <w:shd w:val="clear" w:fill="FFFFFF"/>
+          <w:lang w:val="fr-FR"/>
+        </w:rPr>
+        <w:t xml:space="preserve"> </w:t>
+      </w:r>
+      <w:r>
+        <w:rPr>
+          <w:rStyle w:val="5"/>
+          <w:rFonts w:ascii="monospace" w:hAnsi="monospace" w:eastAsia="monospace" w:cs="monospace"/>
+          <w:i w:val="0"/>
+          <w:caps w:val="0"/>
+          <w:color w:val="000000"/>
+          <w:spacing w:val="0"/>
+          <w:sz w:val="24"/>
+          <w:szCs w:val="24"/>
+          <w:bdr w:val="none" w:color="auto" w:sz="0" w:space="0"/>
+          <w:shd w:val="clear" w:fill="FFFFFF"/>
+        </w:rPr>
+        <w:t>try</w:t>
+      </w:r>
+      <w:r>
+        <w:rPr>
+          <w:rStyle w:val="5"/>
+          <w:rFonts w:hint="default" w:ascii="monospace" w:hAnsi="monospace" w:eastAsia="monospace" w:cs="monospace"/>
+          <w:i w:val="0"/>
+          <w:caps w:val="0"/>
+          <w:color w:val="000000"/>
+          <w:spacing w:val="0"/>
+          <w:sz w:val="24"/>
+          <w:szCs w:val="24"/>
+          <w:bdr w:val="none" w:color="auto" w:sz="0" w:space="0"/>
+          <w:shd w:val="clear" w:fill="FFFFFF"/>
+        </w:rPr>
+        <w:t>except</w:t>
+      </w:r>
+      <w:r>
+        <w:rPr>
+          <w:rFonts w:hint="default" w:ascii="sans-serif" w:hAnsi="sans-serif" w:eastAsia="sans-serif" w:cs="sans-serif"/>
+          <w:i w:val="0"/>
+          <w:caps w:val="0"/>
+          <w:color w:val="000000"/>
+          <w:spacing w:val="0"/>
+          <w:sz w:val="24"/>
+          <w:szCs w:val="24"/>
+          <w:shd w:val="clear" w:fill="FFFFFF"/>
+        </w:rPr>
+        <w:t>.</w:t>
+      </w:r>
+    </w:p>
+    <w:p>
+      <w:pPr>
+        <w:pStyle w:val="7"/>
+        <w:keepNext w:val="0"/>
+        <w:keepLines w:val="0"/>
+        <w:widowControl/>
+        <w:suppressLineNumbers w:val="0"/>
+        <w:spacing w:before="0" w:beforeAutospacing="0" w:after="45" w:afterAutospacing="0"/>
+        <w:ind w:right="0"/>
+      </w:pPr>
+      <w:r>
+        <w:rPr>
+          <w:rFonts w:hint="default" w:ascii="sans-serif" w:hAnsi="sans-serif" w:eastAsia="sans-serif" w:cs="sans-serif"/>
+          <w:i w:val="0"/>
+          <w:caps w:val="0"/>
+          <w:color w:val="000000"/>
+          <w:spacing w:val="0"/>
+          <w:sz w:val="24"/>
+          <w:szCs w:val="24"/>
+          <w:shd w:val="clear" w:fill="FFFFFF"/>
+          <w:lang w:val="fr-FR"/>
+        </w:rPr>
+        <w:t xml:space="preserve">- </w:t>
+      </w:r>
+      <w:r>
+        <w:rPr>
+          <w:rFonts w:hint="default" w:ascii="sans-serif" w:hAnsi="sans-serif" w:eastAsia="sans-serif" w:cs="sans-serif"/>
+          <w:i w:val="0"/>
+          <w:caps w:val="0"/>
+          <w:color w:val="000000"/>
+          <w:spacing w:val="0"/>
+          <w:sz w:val="24"/>
+          <w:szCs w:val="24"/>
+          <w:shd w:val="clear" w:fill="FFFFFF"/>
+        </w:rPr>
+        <w:t>La syntaxe d'une assertion est</w:t>
+      </w:r>
+      <w:r>
+        <w:rPr>
+          <w:rFonts w:hint="default" w:ascii="sans-serif" w:hAnsi="sans-serif" w:eastAsia="sans-serif" w:cs="sans-serif"/>
+          <w:i w:val="0"/>
+          <w:caps w:val="0"/>
+          <w:color w:val="000000"/>
+          <w:spacing w:val="0"/>
+          <w:sz w:val="24"/>
+          <w:szCs w:val="24"/>
+          <w:shd w:val="clear" w:fill="FFFFFF"/>
+          <w:lang w:val="fr-FR"/>
+        </w:rPr>
+        <w:t xml:space="preserve"> </w:t>
+      </w:r>
+      <w:r>
+        <w:rPr>
+          <w:rStyle w:val="5"/>
+          <w:rFonts w:hint="default" w:ascii="monospace" w:hAnsi="monospace" w:eastAsia="monospace" w:cs="monospace"/>
+          <w:i w:val="0"/>
+          <w:caps w:val="0"/>
+          <w:color w:val="000000"/>
+          <w:spacing w:val="0"/>
+          <w:sz w:val="24"/>
+          <w:szCs w:val="24"/>
+          <w:bdr w:val="none" w:color="auto" w:sz="0" w:space="0"/>
+          <w:shd w:val="clear" w:fill="FFFFFF"/>
+        </w:rPr>
+        <w:t>assert test</w:t>
+      </w:r>
+      <w:r>
+        <w:rPr>
+          <w:rFonts w:hint="default" w:ascii="sans-serif" w:hAnsi="sans-serif" w:eastAsia="sans-serif" w:cs="sans-serif"/>
+          <w:i w:val="0"/>
+          <w:caps w:val="0"/>
+          <w:color w:val="000000"/>
+          <w:spacing w:val="0"/>
+          <w:sz w:val="24"/>
+          <w:szCs w:val="24"/>
+          <w:shd w:val="clear" w:fill="FFFFFF"/>
+        </w:rPr>
+        <w:t>.</w:t>
+      </w:r>
+    </w:p>
+    <w:p>
+      <w:pPr>
+        <w:pStyle w:val="7"/>
+        <w:keepNext w:val="0"/>
+        <w:keepLines w:val="0"/>
+        <w:widowControl/>
+        <w:suppressLineNumbers w:val="0"/>
+        <w:spacing w:before="0" w:beforeAutospacing="0" w:after="45" w:afterAutospacing="0"/>
+        <w:ind w:right="0"/>
+      </w:pPr>
+      <w:r>
+        <w:rPr>
+          <w:rFonts w:hint="default" w:ascii="sans-serif" w:hAnsi="sans-serif" w:eastAsia="sans-serif" w:cs="sans-serif"/>
+          <w:i w:val="0"/>
+          <w:caps w:val="0"/>
+          <w:color w:val="000000"/>
+          <w:spacing w:val="0"/>
+          <w:sz w:val="24"/>
+          <w:szCs w:val="24"/>
+          <w:shd w:val="clear" w:fill="FFFFFF"/>
+          <w:lang w:val="fr-FR"/>
+        </w:rPr>
+        <w:t xml:space="preserve">- </w:t>
+      </w:r>
+      <w:r>
+        <w:rPr>
+          <w:rFonts w:hint="default" w:ascii="sans-serif" w:hAnsi="sans-serif" w:eastAsia="sans-serif" w:cs="sans-serif"/>
+          <w:i w:val="0"/>
+          <w:caps w:val="0"/>
+          <w:color w:val="000000"/>
+          <w:spacing w:val="0"/>
+          <w:sz w:val="24"/>
+          <w:szCs w:val="24"/>
+          <w:shd w:val="clear" w:fill="FFFFFF"/>
+        </w:rPr>
+        <w:t>Les assertions lèvent une exception</w:t>
+      </w:r>
+      <w:r>
+        <w:rPr>
+          <w:rFonts w:hint="default" w:ascii="sans-serif" w:hAnsi="sans-serif" w:eastAsia="sans-serif" w:cs="sans-serif"/>
+          <w:i w:val="0"/>
+          <w:caps w:val="0"/>
+          <w:color w:val="000000"/>
+          <w:spacing w:val="0"/>
+          <w:sz w:val="24"/>
+          <w:szCs w:val="24"/>
+          <w:shd w:val="clear" w:fill="FFFFFF"/>
+          <w:lang w:val="fr-FR"/>
+        </w:rPr>
+        <w:t xml:space="preserve"> </w:t>
+      </w:r>
+      <w:r>
+        <w:rPr>
+          <w:rStyle w:val="5"/>
+          <w:rFonts w:hint="default" w:ascii="monospace" w:hAnsi="monospace" w:eastAsia="monospace" w:cs="monospace"/>
+          <w:i w:val="0"/>
+          <w:caps w:val="0"/>
+          <w:color w:val="000000"/>
+          <w:spacing w:val="0"/>
+          <w:sz w:val="24"/>
+          <w:szCs w:val="24"/>
+          <w:bdr w:val="none" w:color="auto" w:sz="0" w:space="0"/>
+          <w:shd w:val="clear" w:fill="FFFFFF"/>
+        </w:rPr>
+        <w:t>AssertionError</w:t>
+      </w:r>
+      <w:r>
+        <w:rPr>
+          <w:rStyle w:val="5"/>
+          <w:rFonts w:hint="default" w:ascii="monospace" w:hAnsi="monospace" w:eastAsia="monospace" w:cs="monospace"/>
+          <w:i w:val="0"/>
+          <w:caps w:val="0"/>
+          <w:color w:val="000000"/>
+          <w:spacing w:val="0"/>
+          <w:sz w:val="24"/>
+          <w:szCs w:val="24"/>
+          <w:bdr w:val="none" w:color="auto" w:sz="0" w:space="0"/>
+          <w:shd w:val="clear" w:fill="FFFFFF"/>
+          <w:lang w:val="fr-FR"/>
+        </w:rPr>
+        <w:t xml:space="preserve"> </w:t>
+      </w:r>
+      <w:r>
+        <w:rPr>
+          <w:rFonts w:hint="default" w:ascii="sans-serif" w:hAnsi="sans-serif" w:eastAsia="sans-serif" w:cs="sans-serif"/>
+          <w:i w:val="0"/>
+          <w:caps w:val="0"/>
+          <w:color w:val="000000"/>
+          <w:spacing w:val="0"/>
+          <w:sz w:val="24"/>
+          <w:szCs w:val="24"/>
+          <w:shd w:val="clear" w:fill="FFFFFF"/>
+        </w:rPr>
+        <w:t>si le test échoue.</w:t>
+      </w:r>
+    </w:p>
+    <w:p>
+      <w:pPr>
+        <w:pStyle w:val="7"/>
+        <w:keepNext w:val="0"/>
+        <w:keepLines w:val="0"/>
+        <w:widowControl/>
+        <w:suppressLineNumbers w:val="0"/>
+        <w:spacing w:before="0" w:beforeAutospacing="0" w:after="45" w:afterAutospacing="0"/>
+        <w:ind w:right="0"/>
+      </w:pPr>
+      <w:r>
+        <w:rPr>
+          <w:rFonts w:hint="default" w:ascii="sans-serif" w:hAnsi="sans-serif" w:eastAsia="sans-serif" w:cs="sans-serif"/>
+          <w:i w:val="0"/>
+          <w:caps w:val="0"/>
+          <w:color w:val="000000"/>
+          <w:spacing w:val="0"/>
+          <w:sz w:val="24"/>
+          <w:szCs w:val="24"/>
+          <w:shd w:val="clear" w:fill="FFFFFF"/>
+          <w:lang w:val="fr-FR"/>
+        </w:rPr>
+        <w:t xml:space="preserve">- </w:t>
+      </w:r>
+      <w:r>
+        <w:rPr>
+          <w:rFonts w:hint="default" w:ascii="sans-serif" w:hAnsi="sans-serif" w:eastAsia="sans-serif" w:cs="sans-serif"/>
+          <w:i w:val="0"/>
+          <w:caps w:val="0"/>
+          <w:color w:val="000000"/>
+          <w:spacing w:val="0"/>
+          <w:sz w:val="24"/>
+          <w:szCs w:val="24"/>
+          <w:shd w:val="clear" w:fill="FFFFFF"/>
+        </w:rPr>
+        <w:t>On peut lever une exception grâce au mot-clé</w:t>
+      </w:r>
+      <w:r>
+        <w:rPr>
+          <w:rFonts w:hint="default" w:ascii="sans-serif" w:hAnsi="sans-serif" w:eastAsia="sans-serif" w:cs="sans-serif"/>
+          <w:i w:val="0"/>
+          <w:caps w:val="0"/>
+          <w:color w:val="000000"/>
+          <w:spacing w:val="0"/>
+          <w:sz w:val="24"/>
+          <w:szCs w:val="24"/>
+          <w:shd w:val="clear" w:fill="FFFFFF"/>
+          <w:lang w:val="fr-FR"/>
+        </w:rPr>
+        <w:t xml:space="preserve"> </w:t>
+      </w:r>
+      <w:r>
+        <w:rPr>
+          <w:rStyle w:val="5"/>
+          <w:rFonts w:hint="default" w:ascii="monospace" w:hAnsi="monospace" w:eastAsia="monospace" w:cs="monospace"/>
+          <w:i w:val="0"/>
+          <w:caps w:val="0"/>
+          <w:color w:val="000000"/>
+          <w:spacing w:val="0"/>
+          <w:sz w:val="24"/>
+          <w:szCs w:val="24"/>
+          <w:bdr w:val="none" w:color="auto" w:sz="0" w:space="0"/>
+          <w:shd w:val="clear" w:fill="FFFFFF"/>
+        </w:rPr>
+        <w:t>raise</w:t>
+      </w:r>
+      <w:r>
+        <w:rPr>
+          <w:rStyle w:val="5"/>
+          <w:rFonts w:hint="default" w:ascii="monospace" w:hAnsi="monospace" w:eastAsia="monospace" w:cs="monospace"/>
+          <w:i w:val="0"/>
+          <w:caps w:val="0"/>
+          <w:color w:val="000000"/>
+          <w:spacing w:val="0"/>
+          <w:sz w:val="24"/>
+          <w:szCs w:val="24"/>
+          <w:bdr w:val="none" w:color="auto" w:sz="0" w:space="0"/>
+          <w:shd w:val="clear" w:fill="FFFFFF"/>
+          <w:lang w:val="fr-FR"/>
+        </w:rPr>
+        <w:t xml:space="preserve"> </w:t>
+      </w:r>
+      <w:r>
+        <w:rPr>
+          <w:rFonts w:hint="default" w:ascii="sans-serif" w:hAnsi="sans-serif" w:eastAsia="sans-serif" w:cs="sans-serif"/>
+          <w:i w:val="0"/>
+          <w:caps w:val="0"/>
+          <w:color w:val="000000"/>
+          <w:spacing w:val="0"/>
+          <w:sz w:val="24"/>
+          <w:szCs w:val="24"/>
+          <w:shd w:val="clear" w:fill="FFFFFF"/>
+        </w:rPr>
+        <w:t>suivi du type de l'exception.</w:t>
+      </w:r>
+    </w:p>
+    <w:p>
+      <w:pPr>
+        <w:keepNext w:val="0"/>
+        <w:keepLines w:val="0"/>
+        <w:widowControl/>
+        <w:numPr>
+          <w:numId w:val="0"/>
+        </w:numPr>
+        <w:suppressLineNumbers w:val="0"/>
+        <w:spacing w:before="0" w:beforeAutospacing="1" w:after="0" w:afterAutospacing="1"/>
+      </w:pPr>
+    </w:p>
+    <w:p>
+      <w:pPr>
+        <w:rPr>
+          <w:rFonts w:hint="default" w:ascii="sans-serif" w:hAnsi="sans-serif" w:eastAsia="sans-serif" w:cs="sans-serif"/>
+          <w:b/>
+          <w:i w:val="0"/>
+          <w:caps w:val="0"/>
+          <w:spacing w:val="0"/>
+          <w:shd w:val="clear" w:fill="FFFFFF"/>
+        </w:rPr>
+      </w:pPr>
+    </w:p>
+    <w:p>
+      <w:pPr>
+        <w:rPr>
+          <w:rFonts w:hint="default" w:ascii="sans-serif" w:hAnsi="sans-serif" w:eastAsia="sans-serif" w:cs="sans-serif"/>
+          <w:b/>
+          <w:i w:val="0"/>
+          <w:caps w:val="0"/>
+          <w:spacing w:val="0"/>
+          <w:shd w:val="clear" w:fill="FFFFFF"/>
+        </w:rPr>
+      </w:pPr>
+    </w:p>
+    <w:p>
+      <w:pPr>
         <w:rPr>
           <w:rFonts w:hint="default"/>
           <w:sz w:val="44"/>
           <w:szCs w:val="44"/>
           <w:lang w:val="fr-FR"/>
         </w:rPr>
-        <w:t>VII.</w:t>
-      </w:r>
-    </w:p>
-    <w:p>
-      <w:pPr>
-        <w:rPr>
-          <w:rFonts w:hint="default"/>
-          <w:sz w:val="44"/>
-          <w:szCs w:val="44"/>
-          <w:lang w:val="fr-FR"/>
-        </w:rPr>
-      </w:pPr>
+      </w:pPr>
+      <w:bookmarkStart w:id="0" w:name="_GoBack"/>
+      <w:bookmarkEnd w:id="0"/>
     </w:p>
     <w:p>
       <w:pPr>

</xml_diff>